<commit_message>
starting sock in the dark
</commit_message>
<xml_diff>
--- a/edwards_sean_problemsolving.docx
+++ b/edwards_sean_problemsolving.docx
@@ -34,16 +34,24 @@
         </w:rPr>
         <w:t>A cat, a parrot, and a bag of seed:</w:t>
       </w:r>
-    </w:p>
-    <w:p>
-      <w:pPr>
+      <w:r>
         <w:rPr>
           <w:b/>
           <w:sz w:val="36"/>
           <w:szCs w:val="36"/>
           <w:u w:val="single"/>
         </w:rPr>
-      </w:pPr>
+        <w:br/>
+      </w:r>
+      <w:r>
+        <w:rPr>
+          <w:b/>
+          <w:sz w:val="36"/>
+          <w:szCs w:val="36"/>
+          <w:u w:val="single"/>
+        </w:rPr>
+        <w:br/>
+      </w:r>
     </w:p>
     <w:p>
       <w:pPr>
@@ -111,17 +119,11 @@
       <w:r>
         <w:br/>
       </w:r>
-      <w:bookmarkStart w:id="0" w:name="_GoBack"/>
-    </w:p>
-    <w:bookmarkEnd w:id="0"/>
+    </w:p>
     <w:p>
       <w:pPr>
         <w:pStyle w:val="ListParagraph"/>
         <w:ind w:left="1440"/>
-        <w:rPr>
-          <w:b/>
-          <w:u w:val="single"/>
-        </w:rPr>
       </w:pPr>
       <w:r>
         <w:rPr>
@@ -143,6 +145,22 @@
           <w:u w:val="single"/>
         </w:rPr>
         <w:t>)</w:t>
+      </w:r>
+      <w:r>
+        <w:t xml:space="preserve"> </w:t>
+      </w:r>
+      <w:r>
+        <w:t>Problem</w:t>
+      </w:r>
+      <w:r>
+        <w:rPr>
+          <w:b/>
+          <w:u w:val="single"/>
+        </w:rPr>
+        <w:t xml:space="preserve"> </w:t>
+      </w:r>
+      <w:r>
+        <w:t xml:space="preserve">includes more than one trip </w:t>
       </w:r>
     </w:p>
     <w:p>
@@ -156,13 +174,6 @@
           <w:u w:val="single"/>
         </w:rPr>
         <w:br/>
-      </w:r>
-      <w:r>
-        <w:rPr>
-          <w:b/>
-          <w:u w:val="single"/>
-        </w:rPr>
-        <w:br/>
         <w:t>c.)</w:t>
       </w:r>
       <w:r>
@@ -192,9 +203,15 @@
       <w:r>
         <w:rPr>
           <w:b/>
-          <w:u w:val="single"/>
-        </w:rPr>
-        <w:t xml:space="preserve">2.) </w:t>
+        </w:rPr>
+        <w:t>2.)</w:t>
+      </w:r>
+      <w:r>
+        <w:rPr>
+          <w:b/>
+          <w:u w:val="single"/>
+        </w:rPr>
+        <w:t xml:space="preserve"> </w:t>
       </w:r>
       <w:proofErr w:type="gramStart"/>
       <w:r>
@@ -282,6 +299,9 @@
       <w:r>
         <w:t xml:space="preserve"> </w:t>
       </w:r>
+      <w:r>
+        <w:t xml:space="preserve">Keep everything alive </w:t>
+      </w:r>
     </w:p>
     <w:p>
       <w:pPr>
@@ -303,9 +323,15 @@
       <w:r>
         <w:rPr>
           <w:b/>
-          <w:u w:val="single"/>
-        </w:rPr>
-        <w:t>3.) Identify potential solution</w:t>
+        </w:rPr>
+        <w:t>3.)</w:t>
+      </w:r>
+      <w:r>
+        <w:rPr>
+          <w:b/>
+          <w:u w:val="single"/>
+        </w:rPr>
+        <w:t xml:space="preserve"> Identify potential solution</w:t>
       </w:r>
     </w:p>
     <w:p>
@@ -333,20 +359,35 @@
         <w:t>a)</w:t>
       </w:r>
       <w:r>
-        <w:rPr>
-          <w:b/>
-          <w:u w:val="single"/>
-        </w:rPr>
-        <w:br/>
-      </w:r>
-    </w:p>
-    <w:p>
-      <w:r>
-        <w:rPr>
-          <w:b/>
-          <w:u w:val="single"/>
-        </w:rPr>
-        <w:t>4.) Evaluate each potential solution</w:t>
+        <w:t xml:space="preserve"> Don’t leave the wrong items behind </w:t>
+      </w:r>
+      <w:r>
+        <w:rPr>
+          <w:b/>
+          <w:u w:val="single"/>
+        </w:rPr>
+        <w:br/>
+      </w:r>
+    </w:p>
+    <w:p>
+      <w:pPr>
+        <w:rPr>
+          <w:b/>
+          <w:u w:val="single"/>
+        </w:rPr>
+      </w:pPr>
+      <w:r>
+        <w:rPr>
+          <w:b/>
+        </w:rPr>
+        <w:t>4.)</w:t>
+      </w:r>
+      <w:r>
+        <w:rPr>
+          <w:b/>
+          <w:u w:val="single"/>
+        </w:rPr>
+        <w:t xml:space="preserve"> Evaluate each potential solution</w:t>
       </w:r>
       <w:r>
         <w:rPr>
@@ -376,15 +417,25 @@
           <w:b/>
           <w:u w:val="single"/>
         </w:rPr>
-        <w:t>a.)</w:t>
-      </w:r>
-    </w:p>
-    <w:p>
-      <w:pPr>
-        <w:rPr>
-          <w:b/>
-          <w:u w:val="single"/>
-        </w:rPr>
+        <w:t>a.</w:t>
+      </w:r>
+      <w:r>
+        <w:rPr>
+          <w:b/>
+          <w:u w:val="single"/>
+        </w:rPr>
+        <w:t>)</w:t>
+      </w:r>
+      <w:r>
+        <w:t xml:space="preserve"> Yes they do</w:t>
+      </w:r>
+      <w:r>
+        <w:br/>
+      </w:r>
+    </w:p>
+    <w:p>
+      <w:pPr>
+        <w:ind w:left="720" w:firstLine="720"/>
       </w:pPr>
       <w:r>
         <w:rPr>
@@ -394,33 +445,50 @@
         <w:t>b.)</w:t>
       </w:r>
       <w:r>
-        <w:rPr>
-          <w:b/>
-          <w:u w:val="single"/>
-        </w:rPr>
-        <w:br/>
-      </w:r>
-      <w:r>
-        <w:rPr>
-          <w:b/>
-          <w:u w:val="single"/>
-        </w:rPr>
-        <w:br/>
-      </w:r>
-      <w:r>
-        <w:rPr>
-          <w:b/>
-          <w:u w:val="single"/>
-        </w:rPr>
-        <w:br/>
-      </w:r>
-      <w:r>
-        <w:rPr>
-          <w:b/>
-          <w:u w:val="single"/>
-        </w:rPr>
-        <w:br/>
-        <w:t>5.) Choose a solution and develop a plan to implement it</w:t>
+        <w:t xml:space="preserve"> </w:t>
+      </w:r>
+      <w:proofErr w:type="gramStart"/>
+      <w:r>
+        <w:t>yes</w:t>
+      </w:r>
+      <w:proofErr w:type="gramEnd"/>
+      <w:r>
+        <w:t xml:space="preserve"> it works </w:t>
+      </w:r>
+    </w:p>
+    <w:p>
+      <w:pPr>
+        <w:rPr>
+          <w:b/>
+          <w:u w:val="single"/>
+        </w:rPr>
+      </w:pPr>
+      <w:r>
+        <w:rPr>
+          <w:b/>
+          <w:u w:val="single"/>
+        </w:rPr>
+        <w:br/>
+      </w:r>
+      <w:r>
+        <w:rPr>
+          <w:b/>
+          <w:u w:val="single"/>
+        </w:rPr>
+        <w:br/>
+      </w:r>
+      <w:r>
+        <w:rPr>
+          <w:b/>
+        </w:rPr>
+        <w:t>5.)</w:t>
+      </w:r>
+      <w:r>
+        <w:rPr>
+          <w:b/>
+          <w:u w:val="single"/>
+        </w:rPr>
+        <w:t xml:space="preserve"> Choose a solution and develop a plan to implement it</w:t>
       </w:r>
       <w:r>
         <w:rPr>
@@ -440,11 +508,9 @@
       <w:r>
         <w:t xml:space="preserve"> </w:t>
       </w:r>
-      <w:proofErr w:type="gramStart"/>
-      <w:r>
-        <w:t>start</w:t>
-      </w:r>
-      <w:proofErr w:type="gramEnd"/>
+      <w:r>
+        <w:t>Start</w:t>
+      </w:r>
       <w:r>
         <w:t xml:space="preserve"> with transferring the cat then take the bag of seed followed by the parrot.</w:t>
       </w:r>
@@ -470,13 +536,24 @@
           <w:b/>
           <w:u w:val="single"/>
         </w:rPr>
-        <w:t>b.)</w:t>
-      </w:r>
-      <w:r>
-        <w:rPr>
-          <w:b/>
-          <w:u w:val="single"/>
-        </w:rPr>
+        <w:t>b</w:t>
+      </w:r>
+      <w:r>
+        <w:t>.)</w:t>
+      </w:r>
+      <w:r>
+        <w:t xml:space="preserve"> I tried taking </w:t>
+      </w:r>
+      <w:r>
+        <w:t>the parrot</w:t>
+      </w:r>
+      <w:r>
+        <w:t xml:space="preserve"> first but then I would be left</w:t>
+      </w:r>
+      <w:r>
+        <w:t xml:space="preserve"> with two items that once I cross the rive would either consume the parrot or be consumed by the parrot</w:t>
+      </w:r>
+      <w:r>
         <w:br/>
       </w:r>
       <w:r>
@@ -544,13 +621,17 @@
       </w:pPr>
     </w:p>
     <w:p>
-      <w:r>
-        <w:rPr>
-          <w:b/>
-          <w:u w:val="single"/>
-        </w:rPr>
-        <w:t xml:space="preserve">1.) </w:t>
-      </w:r>
+      <w:pPr>
+        <w:pStyle w:val="ListParagraph"/>
+        <w:numPr>
+          <w:ilvl w:val="0"/>
+          <w:numId w:val="2"/>
+        </w:numPr>
+        <w:rPr>
+          <w:b/>
+          <w:u w:val="single"/>
+        </w:rPr>
+      </w:pPr>
       <w:r>
         <w:rPr>
           <w:b/>
@@ -558,6 +639,104 @@
         </w:rPr>
         <w:t>Define the problem</w:t>
       </w:r>
+    </w:p>
+    <w:p>
+      <w:pPr>
+        <w:pStyle w:val="ListParagraph"/>
+        <w:rPr>
+          <w:b/>
+          <w:u w:val="single"/>
+        </w:rPr>
+      </w:pPr>
+    </w:p>
+    <w:p>
+      <w:pPr>
+        <w:ind w:left="720" w:firstLine="720"/>
+      </w:pPr>
+      <w:r>
+        <w:rPr>
+          <w:b/>
+          <w:u w:val="single"/>
+        </w:rPr>
+        <w:t>A</w:t>
+      </w:r>
+      <w:r>
+        <w:rPr>
+          <w:b/>
+          <w:u w:val="single"/>
+        </w:rPr>
+        <w:t>.</w:t>
+      </w:r>
+      <w:proofErr w:type="gramStart"/>
+      <w:r>
+        <w:rPr>
+          <w:b/>
+          <w:u w:val="single"/>
+        </w:rPr>
+        <w:t>)</w:t>
+      </w:r>
+      <w:r>
+        <w:t xml:space="preserve"> </w:t>
+      </w:r>
+      <w:r>
+        <w:t xml:space="preserve"> The</w:t>
+      </w:r>
+      <w:proofErr w:type="gramEnd"/>
+      <w:r>
+        <w:t xml:space="preserve"> probability of getting at least one matching pair of socks based by color in a sock drawer in the dark.</w:t>
+      </w:r>
+      <w:r>
+        <w:br/>
+      </w:r>
+    </w:p>
+    <w:p>
+      <w:pPr>
+        <w:pStyle w:val="ListParagraph"/>
+        <w:ind w:left="1440"/>
+      </w:pPr>
+      <w:r>
+        <w:rPr>
+          <w:b/>
+          <w:u w:val="single"/>
+        </w:rPr>
+        <w:t>B.)</w:t>
+      </w:r>
+      <w:r>
+        <w:t xml:space="preserve"> </w:t>
+      </w:r>
+      <w:r>
+        <w:t>Why is there no light</w:t>
+      </w:r>
+      <w:proofErr w:type="gramStart"/>
+      <w:r>
+        <w:t>?,</w:t>
+      </w:r>
+      <w:proofErr w:type="gramEnd"/>
+      <w:r>
+        <w:t xml:space="preserve"> </w:t>
+      </w:r>
+    </w:p>
+    <w:p>
+      <w:pPr>
+        <w:pStyle w:val="ListParagraph"/>
+        <w:ind w:left="1440"/>
+      </w:pPr>
+      <w:bookmarkStart w:id="0" w:name="_GoBack"/>
+      <w:bookmarkEnd w:id="0"/>
+      <w:r>
+        <w:rPr>
+          <w:b/>
+          <w:u w:val="single"/>
+        </w:rPr>
+        <w:br/>
+        <w:t>c.)</w:t>
+      </w:r>
+      <w:r>
+        <w:t xml:space="preserve"> The </w:t>
+      </w:r>
+      <w:r>
+        <w:t>overall goal is to cross the river with all three items alive and intact.</w:t>
+      </w:r>
       <w:r>
         <w:rPr>
           <w:b/>
@@ -579,9 +758,15 @@
       <w:r>
         <w:rPr>
           <w:b/>
-          <w:u w:val="single"/>
-        </w:rPr>
-        <w:t xml:space="preserve">2.) </w:t>
+        </w:rPr>
+        <w:t>2.)</w:t>
+      </w:r>
+      <w:r>
+        <w:rPr>
+          <w:b/>
+          <w:u w:val="single"/>
+        </w:rPr>
+        <w:t xml:space="preserve"> </w:t>
       </w:r>
       <w:proofErr w:type="gramStart"/>
       <w:r>
@@ -598,6 +783,254 @@
           <w:u w:val="single"/>
         </w:rPr>
         <w:t xml:space="preserve"> the problem apart</w:t>
+      </w:r>
+    </w:p>
+    <w:p>
+      <w:pPr>
+        <w:rPr>
+          <w:b/>
+          <w:u w:val="single"/>
+        </w:rPr>
+      </w:pPr>
+    </w:p>
+    <w:p>
+      <w:pPr>
+        <w:pStyle w:val="ListParagraph"/>
+        <w:ind w:left="1440"/>
+      </w:pPr>
+      <w:r>
+        <w:rPr>
+          <w:b/>
+          <w:u w:val="single"/>
+        </w:rPr>
+        <w:t>a.)</w:t>
+      </w:r>
+      <w:r>
+        <w:t xml:space="preserve"> The constraints include leaving the cat with the parrot and leaving the parrot with the bag of seed. </w:t>
+      </w:r>
+      <w:r>
+        <w:rPr>
+          <w:b/>
+          <w:u w:val="single"/>
+        </w:rPr>
+        <w:br/>
+      </w:r>
+      <w:r>
+        <w:rPr>
+          <w:b/>
+          <w:u w:val="single"/>
+        </w:rPr>
+        <w:br/>
+        <w:t>B.)</w:t>
+      </w:r>
+      <w:r>
+        <w:t xml:space="preserve"> Keep everything alive </w:t>
+      </w:r>
+    </w:p>
+    <w:p>
+      <w:pPr>
+        <w:pStyle w:val="ListParagraph"/>
+        <w:ind w:left="1440"/>
+        <w:rPr>
+          <w:b/>
+          <w:u w:val="single"/>
+        </w:rPr>
+      </w:pPr>
+    </w:p>
+    <w:p>
+      <w:pPr>
+        <w:rPr>
+          <w:b/>
+          <w:u w:val="single"/>
+        </w:rPr>
+      </w:pPr>
+      <w:r>
+        <w:rPr>
+          <w:b/>
+        </w:rPr>
+        <w:t>3.)</w:t>
+      </w:r>
+      <w:r>
+        <w:rPr>
+          <w:b/>
+          <w:u w:val="single"/>
+        </w:rPr>
+        <w:t xml:space="preserve"> Identify potential solution</w:t>
+      </w:r>
+    </w:p>
+    <w:p>
+      <w:pPr>
+        <w:rPr>
+          <w:b/>
+          <w:u w:val="single"/>
+        </w:rPr>
+      </w:pPr>
+    </w:p>
+    <w:p>
+      <w:pPr>
+        <w:pStyle w:val="ListParagraph"/>
+        <w:ind w:left="1440"/>
+        <w:rPr>
+          <w:b/>
+          <w:u w:val="single"/>
+        </w:rPr>
+      </w:pPr>
+      <w:r>
+        <w:rPr>
+          <w:b/>
+          <w:u w:val="single"/>
+        </w:rPr>
+        <w:t>a)</w:t>
+      </w:r>
+      <w:r>
+        <w:t xml:space="preserve"> Don’t leave the wrong items behind </w:t>
+      </w:r>
+      <w:r>
+        <w:rPr>
+          <w:b/>
+          <w:u w:val="single"/>
+        </w:rPr>
+        <w:br/>
+      </w:r>
+    </w:p>
+    <w:p>
+      <w:pPr>
+        <w:rPr>
+          <w:b/>
+          <w:u w:val="single"/>
+        </w:rPr>
+      </w:pPr>
+      <w:r>
+        <w:rPr>
+          <w:b/>
+        </w:rPr>
+        <w:t>4.)</w:t>
+      </w:r>
+      <w:r>
+        <w:rPr>
+          <w:b/>
+          <w:u w:val="single"/>
+        </w:rPr>
+        <w:t xml:space="preserve"> Evaluate each potential solution</w:t>
+      </w:r>
+      <w:r>
+        <w:rPr>
+          <w:b/>
+          <w:u w:val="single"/>
+        </w:rPr>
+        <w:br/>
+      </w:r>
+      <w:r>
+        <w:rPr>
+          <w:b/>
+          <w:u w:val="single"/>
+        </w:rPr>
+        <w:br/>
+      </w:r>
+      <w:r>
+        <w:t xml:space="preserve">  </w:t>
+      </w:r>
+      <w:r>
+        <w:tab/>
+      </w:r>
+      <w:r>
+        <w:tab/>
+      </w:r>
+      <w:r>
+        <w:rPr>
+          <w:b/>
+          <w:u w:val="single"/>
+        </w:rPr>
+        <w:t>a.)</w:t>
+      </w:r>
+      <w:r>
+        <w:t xml:space="preserve"> Yes they do</w:t>
+      </w:r>
+      <w:r>
+        <w:br/>
+      </w:r>
+    </w:p>
+    <w:p>
+      <w:pPr>
+        <w:ind w:left="720" w:firstLine="720"/>
+      </w:pPr>
+      <w:r>
+        <w:rPr>
+          <w:b/>
+          <w:u w:val="single"/>
+        </w:rPr>
+        <w:t>b.)</w:t>
+      </w:r>
+      <w:r>
+        <w:t xml:space="preserve"> </w:t>
+      </w:r>
+      <w:proofErr w:type="gramStart"/>
+      <w:r>
+        <w:t>yes</w:t>
+      </w:r>
+      <w:proofErr w:type="gramEnd"/>
+      <w:r>
+        <w:t xml:space="preserve"> it works </w:t>
+      </w:r>
+    </w:p>
+    <w:p>
+      <w:pPr>
+        <w:rPr>
+          <w:b/>
+          <w:u w:val="single"/>
+        </w:rPr>
+      </w:pPr>
+      <w:r>
+        <w:rPr>
+          <w:b/>
+          <w:u w:val="single"/>
+        </w:rPr>
+        <w:br/>
+      </w:r>
+      <w:r>
+        <w:rPr>
+          <w:b/>
+          <w:u w:val="single"/>
+        </w:rPr>
+        <w:br/>
+      </w:r>
+      <w:r>
+        <w:rPr>
+          <w:b/>
+        </w:rPr>
+        <w:t>5.)</w:t>
+      </w:r>
+      <w:r>
+        <w:rPr>
+          <w:b/>
+          <w:u w:val="single"/>
+        </w:rPr>
+        <w:t xml:space="preserve"> Choose a solution and develop a plan to implement it</w:t>
+      </w:r>
+      <w:r>
+        <w:rPr>
+          <w:b/>
+          <w:u w:val="single"/>
+        </w:rPr>
+        <w:br/>
+      </w:r>
+      <w:r>
+        <w:rPr>
+          <w:b/>
+          <w:u w:val="single"/>
+        </w:rPr>
+        <w:br/>
+        <w:t>A.)</w:t>
+      </w:r>
+      <w:r>
+        <w:t xml:space="preserve"> Start with transferring the cat then take the bag of seed followed by the parrot.</w:t>
+      </w:r>
+      <w:r>
+        <w:rPr>
+          <w:b/>
+          <w:u w:val="single"/>
+        </w:rPr>
+        <w:br/>
       </w:r>
     </w:p>
     <w:p>
@@ -614,34 +1047,28 @@
           <w:b/>
           <w:u w:val="single"/>
         </w:rPr>
-        <w:t>3.) Identify potential solution</w:t>
-      </w:r>
-      <w:r>
-        <w:rPr>
-          <w:b/>
-          <w:u w:val="single"/>
-        </w:rPr>
-        <w:br/>
-        <w:t>4.) Evaluate each potential solution</w:t>
-      </w:r>
-      <w:r>
-        <w:rPr>
-          <w:b/>
-          <w:u w:val="single"/>
-        </w:rPr>
-        <w:br/>
-        <w:t>5.) Choose a solution and develop a plan to implement it</w:t>
-      </w:r>
-    </w:p>
-    <w:p>
-      <w:pPr>
-        <w:rPr>
-          <w:b/>
-          <w:sz w:val="36"/>
-          <w:szCs w:val="36"/>
-          <w:u w:val="single"/>
-        </w:rPr>
-      </w:pPr>
+        <w:t>b</w:t>
+      </w:r>
+      <w:r>
+        <w:t>.) I tried taking the parrot first but then I would be left with two items that once I cross the rive would either consume the parrot or be consumed by the parrot</w:t>
+      </w:r>
+      <w:r>
+        <w:br/>
+      </w:r>
+      <w:r>
+        <w:rPr>
+          <w:b/>
+          <w:u w:val="single"/>
+        </w:rPr>
+        <w:br/>
+      </w:r>
+      <w:r>
+        <w:rPr>
+          <w:b/>
+          <w:u w:val="single"/>
+        </w:rPr>
+        <w:br/>
+      </w:r>
     </w:p>
     <w:p>
       <w:pPr>
@@ -832,7 +1259,7 @@
 <file path=word/numbering.xml><?xml version="1.0" encoding="utf-8"?>
 <w:numbering xmlns:wpc="http://schemas.microsoft.com/office/word/2010/wordprocessingCanvas" xmlns:mo="http://schemas.microsoft.com/office/mac/office/2008/main" xmlns:mc="http://schemas.openxmlformats.org/markup-compatibility/2006" xmlns:mv="urn:schemas-microsoft-com:mac:vml" xmlns:o="urn:schemas-microsoft-com:office:office" xmlns:r="http://schemas.openxmlformats.org/officeDocument/2006/relationships" xmlns:m="http://schemas.openxmlformats.org/officeDocument/2006/math" xmlns:v="urn:schemas-microsoft-com:vml" xmlns:wp14="http://schemas.microsoft.com/office/word/2010/wordprocessingDrawing" xmlns:wp="http://schemas.openxmlformats.org/drawingml/2006/wordprocessingDrawing" xmlns:w10="urn:schemas-microsoft-com:office:word" xmlns:w="http://schemas.openxmlformats.org/wordprocessingml/2006/main" xmlns:w14="http://schemas.microsoft.com/office/word/2010/wordml" xmlns:wpg="http://schemas.microsoft.com/office/word/2010/wordprocessingGroup" xmlns:wpi="http://schemas.microsoft.com/office/word/2010/wordprocessingInk" xmlns:wne="http://schemas.microsoft.com/office/word/2006/wordml" xmlns:wps="http://schemas.microsoft.com/office/word/2010/wordprocessingShape" mc:Ignorable="w14 wp14">
   <w:abstractNum w:abstractNumId="0">
-    <w:nsid w:val="65070D92"/>
+    <w:nsid w:val="2CA56446"/>
     <w:multiLevelType w:val="hybridMultilevel"/>
     <w:tmpl w:val="7318FAAA"/>
     <w:lvl w:ilvl="0" w:tplc="794607EE">
@@ -920,7 +1347,99 @@
       </w:pPr>
     </w:lvl>
   </w:abstractNum>
+  <w:abstractNum w:abstractNumId="1">
+    <w:nsid w:val="65070D92"/>
+    <w:multiLevelType w:val="hybridMultilevel"/>
+    <w:tmpl w:val="7318FAAA"/>
+    <w:lvl w:ilvl="0" w:tplc="794607EE">
+      <w:start w:val="1"/>
+      <w:numFmt w:val="decimal"/>
+      <w:lvlText w:val="%1.)"/>
+      <w:lvlJc w:val="left"/>
+      <w:pPr>
+        <w:ind w:left="720" w:hanging="360"/>
+      </w:pPr>
+      <w:rPr>
+        <w:rFonts w:hint="default"/>
+      </w:rPr>
+    </w:lvl>
+    <w:lvl w:ilvl="1" w:tplc="04090019" w:tentative="1">
+      <w:start w:val="1"/>
+      <w:numFmt w:val="lowerLetter"/>
+      <w:lvlText w:val="%2."/>
+      <w:lvlJc w:val="left"/>
+      <w:pPr>
+        <w:ind w:left="1440" w:hanging="360"/>
+      </w:pPr>
+    </w:lvl>
+    <w:lvl w:ilvl="2" w:tplc="0409001B" w:tentative="1">
+      <w:start w:val="1"/>
+      <w:numFmt w:val="lowerRoman"/>
+      <w:lvlText w:val="%3."/>
+      <w:lvlJc w:val="right"/>
+      <w:pPr>
+        <w:ind w:left="2160" w:hanging="180"/>
+      </w:pPr>
+    </w:lvl>
+    <w:lvl w:ilvl="3" w:tplc="0409000F" w:tentative="1">
+      <w:start w:val="1"/>
+      <w:numFmt w:val="decimal"/>
+      <w:lvlText w:val="%4."/>
+      <w:lvlJc w:val="left"/>
+      <w:pPr>
+        <w:ind w:left="2880" w:hanging="360"/>
+      </w:pPr>
+    </w:lvl>
+    <w:lvl w:ilvl="4" w:tplc="04090019" w:tentative="1">
+      <w:start w:val="1"/>
+      <w:numFmt w:val="lowerLetter"/>
+      <w:lvlText w:val="%5."/>
+      <w:lvlJc w:val="left"/>
+      <w:pPr>
+        <w:ind w:left="3600" w:hanging="360"/>
+      </w:pPr>
+    </w:lvl>
+    <w:lvl w:ilvl="5" w:tplc="0409001B" w:tentative="1">
+      <w:start w:val="1"/>
+      <w:numFmt w:val="lowerRoman"/>
+      <w:lvlText w:val="%6."/>
+      <w:lvlJc w:val="right"/>
+      <w:pPr>
+        <w:ind w:left="4320" w:hanging="180"/>
+      </w:pPr>
+    </w:lvl>
+    <w:lvl w:ilvl="6" w:tplc="0409000F" w:tentative="1">
+      <w:start w:val="1"/>
+      <w:numFmt w:val="decimal"/>
+      <w:lvlText w:val="%7."/>
+      <w:lvlJc w:val="left"/>
+      <w:pPr>
+        <w:ind w:left="5040" w:hanging="360"/>
+      </w:pPr>
+    </w:lvl>
+    <w:lvl w:ilvl="7" w:tplc="04090019" w:tentative="1">
+      <w:start w:val="1"/>
+      <w:numFmt w:val="lowerLetter"/>
+      <w:lvlText w:val="%8."/>
+      <w:lvlJc w:val="left"/>
+      <w:pPr>
+        <w:ind w:left="5760" w:hanging="360"/>
+      </w:pPr>
+    </w:lvl>
+    <w:lvl w:ilvl="8" w:tplc="0409001B" w:tentative="1">
+      <w:start w:val="1"/>
+      <w:numFmt w:val="lowerRoman"/>
+      <w:lvlText w:val="%9."/>
+      <w:lvlJc w:val="right"/>
+      <w:pPr>
+        <w:ind w:left="6480" w:hanging="180"/>
+      </w:pPr>
+    </w:lvl>
+  </w:abstractNum>
   <w:num w:numId="1">
+    <w:abstractNumId w:val="1"/>
+  </w:num>
+  <w:num w:numId="2">
     <w:abstractNumId w:val="0"/>
   </w:num>
 </w:numbering>

</xml_diff>